<commit_message>
Added ILP 10 - Smart Pointers (or whatever ILP number it becomes)
</commit_message>
<xml_diff>
--- a/ILPs/ILP09.docx
+++ b/ILPs/ILP09.docx
@@ -11,7 +11,7 @@
         <w:t xml:space="preserve">Lesson </w:t>
       </w:r>
       <w:r>
-        <w:t>11</w:t>
+        <w:t>9</w:t>
       </w:r>
       <w:r>
         <w:t xml:space="preserve">: </w:t>
@@ -36,10 +36,7 @@
         <w:t>Reading</w:t>
       </w:r>
       <w:r>
-        <w:t xml:space="preserve">: “The Rust Programming Language” </w:t>
-      </w:r>
-      <w:r>
-        <w:t xml:space="preserve">Chapter </w:t>
+        <w:t xml:space="preserve">: “The Rust Programming Language” Chapter </w:t>
       </w:r>
       <w:r>
         <w:t>12</w:t>
@@ -52,7 +49,19 @@
           <w:rPr>
             <w:rStyle w:val="Hyperlink"/>
           </w:rPr>
-          <w:t>https://rust-book.cs.brown.edu/ch12-00-an-io-project.html</w:t>
+          <w:t>https://rust-book.cs.brown.edu/ch12-00-a</w:t>
+        </w:r>
+        <w:r>
+          <w:rPr>
+            <w:rStyle w:val="Hyperlink"/>
+          </w:rPr>
+          <w:t>n</w:t>
+        </w:r>
+        <w:r>
+          <w:rPr>
+            <w:rStyle w:val="Hyperlink"/>
+          </w:rPr>
+          <w:t>-io-project.html</w:t>
         </w:r>
       </w:hyperlink>
       <w:r>
@@ -1384,6 +1393,18 @@
       <w:shd w:val="clear" w:color="auto" w:fill="E1DFDD"/>
     </w:rPr>
   </w:style>
+  <w:style w:type="character" w:styleId="FollowedHyperlink">
+    <w:name w:val="FollowedHyperlink"/>
+    <w:basedOn w:val="DefaultParagraphFont"/>
+    <w:uiPriority w:val="99"/>
+    <w:semiHidden/>
+    <w:unhideWhenUsed/>
+    <w:rsid w:val="00721840"/>
+    <w:rPr>
+      <w:color w:val="96607D" w:themeColor="followedHyperlink"/>
+      <w:u w:val="single"/>
+    </w:rPr>
+  </w:style>
 </w:styles>
 </file>
 

</xml_diff>